<commit_message>
initial version of documentation
</commit_message>
<xml_diff>
--- a/doc/Project_SupplementarySpecification.docx
+++ b/doc/Project_SupplementarySpecification.docx
@@ -40,14 +40,27 @@
           <w:rFonts w:ascii="Times New Roman" w:hAnsi="Times New Roman"/>
         </w:rPr>
       </w:pPr>
-      <w:fldSimple w:instr=" TITLE  \* MERGEFORMAT ">
-        <w:r>
-          <w:rPr>
-            <w:rFonts w:ascii="Times New Roman" w:hAnsi="Times New Roman"/>
-          </w:rPr>
-          <w:t>Supplementary Specification</w:t>
-        </w:r>
-      </w:fldSimple>
+      <w:r>
+        <w:fldChar w:fldCharType="begin"/>
+      </w:r>
+      <w:r>
+        <w:instrText xml:space="preserve"> TITLE  \* MERGEFORMAT </w:instrText>
+      </w:r>
+      <w:r>
+        <w:fldChar w:fldCharType="separate"/>
+      </w:r>
+      <w:r>
+        <w:rPr>
+          <w:rFonts w:ascii="Times New Roman" w:hAnsi="Times New Roman"/>
+        </w:rPr>
+        <w:t>Supplementary Specification</w:t>
+      </w:r>
+      <w:r>
+        <w:rPr>
+          <w:rFonts w:ascii="Times New Roman" w:hAnsi="Times New Roman"/>
+        </w:rPr>
+        <w:fldChar w:fldCharType="end"/>
+      </w:r>
     </w:p>
     <w:p>
       <w:pPr>
@@ -79,7 +92,7 @@
           <w:rFonts w:ascii="Times New Roman" w:hAnsi="Times New Roman"/>
           <w:sz w:val="28"/>
         </w:rPr>
-        <w:t>0.1</w:t>
+        <w:t>1.0</w:t>
       </w:r>
     </w:p>
     <w:p/>
@@ -302,6 +315,9 @@
             <w:pPr>
               <w:pStyle w:val="Tabletext"/>
             </w:pPr>
+            <w:r>
+              <w:t>19/Mar/18</w:t>
+            </w:r>
           </w:p>
         </w:tc>
         <w:tc>
@@ -312,6 +328,9 @@
             <w:pPr>
               <w:pStyle w:val="Tabletext"/>
             </w:pPr>
+            <w:r>
+              <w:t>1.0</w:t>
+            </w:r>
           </w:p>
         </w:tc>
         <w:tc>
@@ -322,6 +341,9 @@
             <w:pPr>
               <w:pStyle w:val="Tabletext"/>
             </w:pPr>
+            <w:r>
+              <w:t>Added five non-functional requirements</w:t>
+            </w:r>
           </w:p>
         </w:tc>
         <w:tc>
@@ -331,7 +353,16 @@
           <w:p>
             <w:pPr>
               <w:pStyle w:val="Tabletext"/>
+              <w:rPr>
+                <w:lang w:val="hu-HU"/>
+              </w:rPr>
             </w:pPr>
+            <w:r>
+              <w:rPr>
+                <w:lang w:val="hu-HU"/>
+              </w:rPr>
+              <w:t>Ács Dávid</w:t>
+            </w:r>
           </w:p>
         </w:tc>
       </w:tr>
@@ -449,9 +480,11 @@
           <w:tab w:val="left" w:pos="432"/>
         </w:tabs>
         <w:rPr>
+          <w:rFonts w:ascii="Calibri" w:hAnsi="Calibri"/>
           <w:noProof/>
           <w:sz w:val="22"/>
           <w:szCs w:val="22"/>
+          <w:lang w:val="en-GB" w:eastAsia="en-GB"/>
         </w:rPr>
       </w:pPr>
       <w:r>
@@ -471,9 +504,11 @@
       </w:r>
       <w:r>
         <w:rPr>
+          <w:rFonts w:ascii="Calibri" w:hAnsi="Calibri"/>
           <w:noProof/>
           <w:sz w:val="22"/>
           <w:szCs w:val="22"/>
+          <w:lang w:val="en-GB" w:eastAsia="en-GB"/>
         </w:rPr>
         <w:tab/>
       </w:r>
@@ -499,7 +534,7 @@
         <w:rPr>
           <w:noProof/>
         </w:rPr>
-        <w:instrText xml:space="preserve"> PAGEREF _Toc254775819 \h </w:instrText>
+        <w:instrText xml:space="preserve"> PAGEREF _Toc509233963 \h </w:instrText>
       </w:r>
       <w:r>
         <w:rPr>
@@ -532,9 +567,11 @@
           <w:tab w:val="left" w:pos="432"/>
         </w:tabs>
         <w:rPr>
+          <w:rFonts w:ascii="Calibri" w:hAnsi="Calibri"/>
           <w:noProof/>
           <w:sz w:val="22"/>
           <w:szCs w:val="22"/>
+          <w:lang w:val="en-GB" w:eastAsia="en-GB"/>
         </w:rPr>
       </w:pPr>
       <w:r>
@@ -545,9 +582,11 @@
       </w:r>
       <w:r>
         <w:rPr>
+          <w:rFonts w:ascii="Calibri" w:hAnsi="Calibri"/>
           <w:noProof/>
           <w:sz w:val="22"/>
           <w:szCs w:val="22"/>
+          <w:lang w:val="en-GB" w:eastAsia="en-GB"/>
         </w:rPr>
         <w:tab/>
       </w:r>
@@ -573,7 +612,7 @@
         <w:rPr>
           <w:noProof/>
         </w:rPr>
-        <w:instrText xml:space="preserve"> PAGEREF _Toc254775820 \h </w:instrText>
+        <w:instrText xml:space="preserve"> PAGEREF _Toc509233964 \h </w:instrText>
       </w:r>
       <w:r>
         <w:rPr>
@@ -606,9 +645,11 @@
           <w:tab w:val="left" w:pos="1000"/>
         </w:tabs>
         <w:rPr>
+          <w:rFonts w:ascii="Calibri" w:hAnsi="Calibri"/>
           <w:noProof/>
           <w:sz w:val="22"/>
           <w:szCs w:val="22"/>
+          <w:lang w:val="en-GB" w:eastAsia="en-GB"/>
         </w:rPr>
       </w:pPr>
       <w:r>
@@ -619,17 +660,19 @@
       </w:r>
       <w:r>
         <w:rPr>
+          <w:rFonts w:ascii="Calibri" w:hAnsi="Calibri"/>
           <w:noProof/>
           <w:sz w:val="22"/>
           <w:szCs w:val="22"/>
-        </w:rPr>
-        <w:tab/>
-      </w:r>
-      <w:r>
-        <w:rPr>
-          <w:noProof/>
-        </w:rPr>
-        <w:t>Availability</w:t>
+          <w:lang w:val="en-GB" w:eastAsia="en-GB"/>
+        </w:rPr>
+        <w:tab/>
+      </w:r>
+      <w:r>
+        <w:rPr>
+          <w:noProof/>
+        </w:rPr>
+        <w:t>Modifiability</w:t>
       </w:r>
       <w:r>
         <w:rPr>
@@ -647,7 +690,7 @@
         <w:rPr>
           <w:noProof/>
         </w:rPr>
-        <w:instrText xml:space="preserve"> PAGEREF _Toc254775821 \h </w:instrText>
+        <w:instrText xml:space="preserve"> PAGEREF _Toc509233965 \h </w:instrText>
       </w:r>
       <w:r>
         <w:rPr>
@@ -680,9 +723,11 @@
           <w:tab w:val="left" w:pos="1000"/>
         </w:tabs>
         <w:rPr>
+          <w:rFonts w:ascii="Calibri" w:hAnsi="Calibri"/>
           <w:noProof/>
           <w:sz w:val="22"/>
           <w:szCs w:val="22"/>
+          <w:lang w:val="en-GB" w:eastAsia="en-GB"/>
         </w:rPr>
       </w:pPr>
       <w:r>
@@ -693,17 +738,19 @@
       </w:r>
       <w:r>
         <w:rPr>
+          <w:rFonts w:ascii="Calibri" w:hAnsi="Calibri"/>
           <w:noProof/>
           <w:sz w:val="22"/>
           <w:szCs w:val="22"/>
-        </w:rPr>
-        <w:tab/>
-      </w:r>
-      <w:r>
-        <w:rPr>
-          <w:noProof/>
-        </w:rPr>
-        <w:t>Performance</w:t>
+          <w:lang w:val="en-GB" w:eastAsia="en-GB"/>
+        </w:rPr>
+        <w:tab/>
+      </w:r>
+      <w:r>
+        <w:rPr>
+          <w:noProof/>
+        </w:rPr>
+        <w:t>Testability</w:t>
       </w:r>
       <w:r>
         <w:rPr>
@@ -721,7 +768,7 @@
         <w:rPr>
           <w:noProof/>
         </w:rPr>
-        <w:instrText xml:space="preserve"> PAGEREF _Toc254775822 \h </w:instrText>
+        <w:instrText xml:space="preserve"> PAGEREF _Toc509233966 \h </w:instrText>
       </w:r>
       <w:r>
         <w:rPr>
@@ -754,9 +801,11 @@
           <w:tab w:val="left" w:pos="1000"/>
         </w:tabs>
         <w:rPr>
+          <w:rFonts w:ascii="Calibri" w:hAnsi="Calibri"/>
           <w:noProof/>
           <w:sz w:val="22"/>
           <w:szCs w:val="22"/>
+          <w:lang w:val="en-GB" w:eastAsia="en-GB"/>
         </w:rPr>
       </w:pPr>
       <w:r>
@@ -767,17 +816,19 @@
       </w:r>
       <w:r>
         <w:rPr>
+          <w:rFonts w:ascii="Calibri" w:hAnsi="Calibri"/>
           <w:noProof/>
           <w:sz w:val="22"/>
           <w:szCs w:val="22"/>
-        </w:rPr>
-        <w:tab/>
-      </w:r>
-      <w:r>
-        <w:rPr>
-          <w:noProof/>
-        </w:rPr>
-        <w:t>Security</w:t>
+          <w:lang w:val="en-GB" w:eastAsia="en-GB"/>
+        </w:rPr>
+        <w:tab/>
+      </w:r>
+      <w:r>
+        <w:rPr>
+          <w:noProof/>
+        </w:rPr>
+        <w:t>Conceptual Integrity</w:t>
       </w:r>
       <w:r>
         <w:rPr>
@@ -795,7 +846,7 @@
         <w:rPr>
           <w:noProof/>
         </w:rPr>
-        <w:instrText xml:space="preserve"> PAGEREF _Toc254775823 \h </w:instrText>
+        <w:instrText xml:space="preserve"> PAGEREF _Toc509233967 \h </w:instrText>
       </w:r>
       <w:r>
         <w:rPr>
@@ -828,9 +879,11 @@
           <w:tab w:val="left" w:pos="1000"/>
         </w:tabs>
         <w:rPr>
+          <w:rFonts w:ascii="Calibri" w:hAnsi="Calibri"/>
           <w:noProof/>
           <w:sz w:val="22"/>
           <w:szCs w:val="22"/>
+          <w:lang w:val="en-GB" w:eastAsia="en-GB"/>
         </w:rPr>
       </w:pPr>
       <w:r>
@@ -841,17 +894,19 @@
       </w:r>
       <w:r>
         <w:rPr>
+          <w:rFonts w:ascii="Calibri" w:hAnsi="Calibri"/>
           <w:noProof/>
           <w:sz w:val="22"/>
           <w:szCs w:val="22"/>
-        </w:rPr>
-        <w:tab/>
-      </w:r>
-      <w:r>
-        <w:rPr>
-          <w:noProof/>
-        </w:rPr>
-        <w:t>Testability</w:t>
+          <w:lang w:val="en-GB" w:eastAsia="en-GB"/>
+        </w:rPr>
+        <w:tab/>
+      </w:r>
+      <w:r>
+        <w:rPr>
+          <w:noProof/>
+        </w:rPr>
+        <w:t>Usability</w:t>
       </w:r>
       <w:r>
         <w:rPr>
@@ -869,7 +924,7 @@
         <w:rPr>
           <w:noProof/>
         </w:rPr>
-        <w:instrText xml:space="preserve"> PAGEREF _Toc254775824 \h </w:instrText>
+        <w:instrText xml:space="preserve"> PAGEREF _Toc509233968 \h </w:instrText>
       </w:r>
       <w:r>
         <w:rPr>
@@ -902,9 +957,11 @@
           <w:tab w:val="left" w:pos="1000"/>
         </w:tabs>
         <w:rPr>
+          <w:rFonts w:ascii="Calibri" w:hAnsi="Calibri"/>
           <w:noProof/>
           <w:sz w:val="22"/>
           <w:szCs w:val="22"/>
+          <w:lang w:val="en-GB" w:eastAsia="en-GB"/>
         </w:rPr>
       </w:pPr>
       <w:r>
@@ -915,17 +972,19 @@
       </w:r>
       <w:r>
         <w:rPr>
+          <w:rFonts w:ascii="Calibri" w:hAnsi="Calibri"/>
           <w:noProof/>
           <w:sz w:val="22"/>
           <w:szCs w:val="22"/>
-        </w:rPr>
-        <w:tab/>
-      </w:r>
-      <w:r>
-        <w:rPr>
-          <w:noProof/>
-        </w:rPr>
-        <w:t>Usability</w:t>
+          <w:lang w:val="en-GB" w:eastAsia="en-GB"/>
+        </w:rPr>
+        <w:tab/>
+      </w:r>
+      <w:r>
+        <w:rPr>
+          <w:noProof/>
+        </w:rPr>
+        <w:t>Performance</w:t>
       </w:r>
       <w:r>
         <w:rPr>
@@ -943,7 +1002,7 @@
         <w:rPr>
           <w:noProof/>
         </w:rPr>
-        <w:instrText xml:space="preserve"> PAGEREF _Toc254775825 \h </w:instrText>
+        <w:instrText xml:space="preserve"> PAGEREF _Toc509233969 \h </w:instrText>
       </w:r>
       <w:r>
         <w:rPr>
@@ -960,7 +1019,7 @@
         <w:rPr>
           <w:noProof/>
         </w:rPr>
-        <w:t>4</w:t>
+        <w:t>5</w:t>
       </w:r>
       <w:r>
         <w:rPr>
@@ -976,9 +1035,11 @@
           <w:tab w:val="left" w:pos="432"/>
         </w:tabs>
         <w:rPr>
+          <w:rFonts w:ascii="Calibri" w:hAnsi="Calibri"/>
           <w:noProof/>
           <w:sz w:val="22"/>
           <w:szCs w:val="22"/>
+          <w:lang w:val="en-GB" w:eastAsia="en-GB"/>
         </w:rPr>
       </w:pPr>
       <w:r>
@@ -989,9 +1050,11 @@
       </w:r>
       <w:r>
         <w:rPr>
+          <w:rFonts w:ascii="Calibri" w:hAnsi="Calibri"/>
           <w:noProof/>
           <w:sz w:val="22"/>
           <w:szCs w:val="22"/>
+          <w:lang w:val="en-GB" w:eastAsia="en-GB"/>
         </w:rPr>
         <w:tab/>
       </w:r>
@@ -1017,7 +1080,7 @@
         <w:rPr>
           <w:noProof/>
         </w:rPr>
-        <w:instrText xml:space="preserve"> PAGEREF _Toc254775826 \h </w:instrText>
+        <w:instrText xml:space="preserve"> PAGEREF _Toc509233970 \h </w:instrText>
       </w:r>
       <w:r>
         <w:rPr>
@@ -1034,7 +1097,7 @@
         <w:rPr>
           <w:noProof/>
         </w:rPr>
-        <w:t>4</w:t>
+        <w:t>5</w:t>
       </w:r>
       <w:r>
         <w:rPr>
@@ -1062,14 +1125,28 @@
         </w:rPr>
         <w:br w:type="page"/>
       </w:r>
-      <w:fldSimple w:instr=" TITLE  \* MERGEFORMAT ">
-        <w:r>
-          <w:rPr>
-            <w:rFonts w:ascii="Times New Roman" w:hAnsi="Times New Roman"/>
-          </w:rPr>
-          <w:t>Supplementary Specification</w:t>
-        </w:r>
-      </w:fldSimple>
+      <w:r>
+        <w:lastRenderedPageBreak/>
+        <w:fldChar w:fldCharType="begin"/>
+      </w:r>
+      <w:r>
+        <w:instrText xml:space="preserve"> TITLE  \* MERGEFORMAT </w:instrText>
+      </w:r>
+      <w:r>
+        <w:fldChar w:fldCharType="separate"/>
+      </w:r>
+      <w:r>
+        <w:rPr>
+          <w:rFonts w:ascii="Times New Roman" w:hAnsi="Times New Roman"/>
+        </w:rPr>
+        <w:t>Supplementary Specification</w:t>
+      </w:r>
+      <w:r>
+        <w:rPr>
+          <w:rFonts w:ascii="Times New Roman" w:hAnsi="Times New Roman"/>
+        </w:rPr>
+        <w:fldChar w:fldCharType="end"/>
+      </w:r>
       <w:r>
         <w:rPr>
           <w:rFonts w:ascii="Times New Roman" w:hAnsi="Times New Roman"/>
@@ -1086,7 +1163,7 @@
       </w:pPr>
       <w:bookmarkStart w:id="0" w:name="_Toc456598586"/>
       <w:bookmarkStart w:id="1" w:name="_Toc456600917"/>
-      <w:bookmarkStart w:id="2" w:name="_Toc254775819"/>
+      <w:bookmarkStart w:id="2" w:name="_Toc509233963"/>
       <w:r>
         <w:rPr>
           <w:rFonts w:ascii="Times New Roman" w:hAnsi="Times New Roman"/>
@@ -1134,7 +1211,7 @@
           <w:rFonts w:ascii="Times New Roman" w:hAnsi="Times New Roman"/>
         </w:rPr>
       </w:pPr>
-      <w:bookmarkStart w:id="3" w:name="_Toc254775820"/>
+      <w:bookmarkStart w:id="3" w:name="_Toc509233964"/>
       <w:r>
         <w:rPr>
           <w:rFonts w:ascii="Times New Roman" w:hAnsi="Times New Roman"/>
@@ -1146,197 +1223,174 @@
     <w:p/>
     <w:p>
       <w:pPr>
-        <w:ind w:firstLine="720"/>
-        <w:rPr>
-          <w:i/>
-          <w:color w:val="C0504D"/>
-        </w:rPr>
-      </w:pPr>
-      <w:r>
-        <w:rPr>
-          <w:i/>
-          <w:color w:val="C0504D"/>
-        </w:rPr>
-        <w:t>[Define system quality attributes in terms of scenarios according to the following template:</w:t>
-      </w:r>
-    </w:p>
-    <w:p>
-      <w:pPr>
-        <w:numPr>
-          <w:ilvl w:val="0"/>
-          <w:numId w:val="23"/>
-        </w:numPr>
-        <w:rPr>
-          <w:i/>
-          <w:color w:val="C0504D"/>
-        </w:rPr>
-      </w:pPr>
-      <w:r>
-        <w:rPr>
-          <w:i/>
-          <w:color w:val="C0504D"/>
-        </w:rPr>
-        <w:t>Quality attribute definition</w:t>
-      </w:r>
-    </w:p>
-    <w:p>
-      <w:pPr>
-        <w:numPr>
-          <w:ilvl w:val="0"/>
-          <w:numId w:val="23"/>
-        </w:numPr>
-        <w:rPr>
-          <w:i/>
-          <w:color w:val="C0504D"/>
-        </w:rPr>
-      </w:pPr>
-      <w:r>
-        <w:rPr>
-          <w:i/>
-          <w:color w:val="C0504D"/>
-        </w:rPr>
-        <w:t>Source of stimulus: the entity (human or another system) that generated the stimulus or event</w:t>
-      </w:r>
-    </w:p>
-    <w:p>
-      <w:pPr>
-        <w:numPr>
-          <w:ilvl w:val="0"/>
-          <w:numId w:val="23"/>
-        </w:numPr>
-        <w:rPr>
-          <w:i/>
-          <w:color w:val="C0504D"/>
-        </w:rPr>
-      </w:pPr>
-      <w:r>
-        <w:rPr>
-          <w:i/>
-          <w:color w:val="C0504D"/>
-        </w:rPr>
-        <w:t>Stimulus: a condition that determines a reaction of the system</w:t>
-      </w:r>
-    </w:p>
-    <w:p>
-      <w:pPr>
-        <w:numPr>
-          <w:ilvl w:val="0"/>
-          <w:numId w:val="23"/>
-        </w:numPr>
-        <w:rPr>
-          <w:i/>
-          <w:color w:val="C0504D"/>
-        </w:rPr>
-      </w:pPr>
-      <w:r>
-        <w:rPr>
-          <w:i/>
-          <w:color w:val="C0504D"/>
-        </w:rPr>
-        <w:t>Environment: the current con</w:t>
-      </w:r>
-      <w:bookmarkStart w:id="4" w:name="_GoBack"/>
+        <w:pStyle w:val="Heading2"/>
+        <w:rPr>
+          <w:rFonts w:ascii="Times New Roman" w:hAnsi="Times New Roman"/>
+        </w:rPr>
+      </w:pPr>
+      <w:bookmarkStart w:id="4" w:name="_Toc509233965"/>
+      <w:r>
+        <w:rPr>
+          <w:rFonts w:ascii="Times New Roman" w:hAnsi="Times New Roman"/>
+        </w:rPr>
+        <w:t>Modifiability</w:t>
+      </w:r>
       <w:bookmarkEnd w:id="4"/>
-      <w:r>
-        <w:rPr>
-          <w:i/>
-          <w:color w:val="C0504D"/>
-        </w:rPr>
-        <w:t>dition of the system when the stimulus arrives</w:t>
-      </w:r>
-    </w:p>
-    <w:p>
-      <w:pPr>
-        <w:numPr>
-          <w:ilvl w:val="0"/>
-          <w:numId w:val="23"/>
-        </w:numPr>
-        <w:rPr>
-          <w:i/>
-          <w:color w:val="C0504D"/>
-        </w:rPr>
-      </w:pPr>
-      <w:r>
-        <w:rPr>
-          <w:i/>
-          <w:color w:val="C0504D"/>
-        </w:rPr>
-        <w:t>Artifact: is a component that reacts to the stimulus. It may be the whole system or some pieces of it</w:t>
-      </w:r>
-    </w:p>
-    <w:p>
-      <w:pPr>
-        <w:numPr>
-          <w:ilvl w:val="0"/>
-          <w:numId w:val="23"/>
-        </w:numPr>
-        <w:rPr>
-          <w:i/>
-          <w:color w:val="C0504D"/>
-        </w:rPr>
-      </w:pPr>
-      <w:r>
-        <w:rPr>
-          <w:i/>
-          <w:color w:val="C0504D"/>
-        </w:rPr>
-        <w:t>Response: the activity determined by the arrival of the stimulus</w:t>
-      </w:r>
-    </w:p>
-    <w:p>
-      <w:pPr>
-        <w:numPr>
-          <w:ilvl w:val="0"/>
-          <w:numId w:val="23"/>
-        </w:numPr>
-        <w:rPr>
-          <w:i/>
-          <w:color w:val="C0504D"/>
-        </w:rPr>
-      </w:pPr>
-      <w:r>
-        <w:rPr>
-          <w:i/>
-          <w:color w:val="C0504D"/>
-        </w:rPr>
-        <w:t>Response measure: the quantifiable indication of the response</w:t>
-      </w:r>
-    </w:p>
-    <w:p>
-      <w:pPr>
-        <w:numPr>
-          <w:ilvl w:val="0"/>
-          <w:numId w:val="23"/>
-        </w:numPr>
-        <w:rPr>
-          <w:i/>
-          <w:color w:val="C0504D"/>
-        </w:rPr>
-      </w:pPr>
-      <w:r>
-        <w:rPr>
-          <w:i/>
-          <w:color w:val="C0504D"/>
-        </w:rPr>
+    </w:p>
+    <w:p>
+      <w:r>
+        <w:rPr>
+          <w:b/>
+        </w:rPr>
+        <w:t>-</w:t>
+      </w:r>
+      <w:r>
+        <w:rPr>
+          <w:b/>
+        </w:rPr>
+        <w:tab/>
+        <w:t xml:space="preserve">Quality attribute definition: </w:t>
+      </w:r>
+      <w:r>
+        <w:t xml:space="preserve">How easy (or how costly) it is to change parts of the system. </w:t>
+      </w:r>
+    </w:p>
+    <w:p>
+      <w:r>
+        <w:rPr>
+          <w:b/>
+        </w:rPr>
+        <w:t>-</w:t>
+      </w:r>
+      <w:r>
+        <w:rPr>
+          <w:b/>
+        </w:rPr>
+        <w:tab/>
+        <w:t xml:space="preserve">Source of stimulus: </w:t>
+      </w:r>
+      <w:r>
+        <w:t>Developer</w:t>
+      </w:r>
+    </w:p>
+    <w:p>
+      <w:r>
+        <w:rPr>
+          <w:b/>
+        </w:rPr>
+        <w:t>-</w:t>
+      </w:r>
+      <w:r>
+        <w:rPr>
+          <w:b/>
+        </w:rPr>
+        <w:tab/>
+        <w:t xml:space="preserve">Stimulus: </w:t>
+      </w:r>
+      <w:r>
+        <w:t>Change database management system</w:t>
+      </w:r>
+    </w:p>
+    <w:p>
+      <w:r>
+        <w:rPr>
+          <w:b/>
+        </w:rPr>
+        <w:t>-</w:t>
+      </w:r>
+      <w:r>
+        <w:rPr>
+          <w:b/>
+        </w:rPr>
+        <w:tab/>
+        <w:t>Environment:</w:t>
+      </w:r>
+      <w:r>
+        <w:t xml:space="preserve"> system is in development</w:t>
+      </w:r>
+    </w:p>
+    <w:p>
+      <w:r>
+        <w:rPr>
+          <w:b/>
+        </w:rPr>
+        <w:t>-</w:t>
+      </w:r>
+      <w:r>
+        <w:rPr>
+          <w:b/>
+        </w:rPr>
+        <w:tab/>
+        <w:t xml:space="preserve">Artifact: </w:t>
+      </w:r>
+      <w:r>
+        <w:t>Data access layer.</w:t>
+      </w:r>
+    </w:p>
+    <w:p>
+      <w:r>
+        <w:rPr>
+          <w:b/>
+        </w:rPr>
+        <w:t>-</w:t>
+      </w:r>
+      <w:r>
+        <w:rPr>
+          <w:b/>
+        </w:rPr>
+        <w:tab/>
+        <w:t xml:space="preserve">Response: </w:t>
+      </w:r>
+      <w:r>
+        <w:t>Database is changed without affecting the rest of the project.</w:t>
+      </w:r>
+    </w:p>
+    <w:p>
+      <w:r>
+        <w:rPr>
+          <w:b/>
+        </w:rPr>
+        <w:t>-</w:t>
+      </w:r>
+      <w:r>
+        <w:rPr>
+          <w:b/>
+        </w:rPr>
+        <w:tab/>
+        <w:t xml:space="preserve">Response measure: </w:t>
+      </w:r>
+      <w:r>
+        <w:t xml:space="preserve">amount of time spent </w:t>
+      </w:r>
+      <w:r>
+        <w:t>making the change.</w:t>
+      </w:r>
+    </w:p>
+    <w:p>
+      <w:r>
+        <w:rPr>
+          <w:b/>
+        </w:rPr>
+        <w:t>-</w:t>
+      </w:r>
+      <w:r>
+        <w:rPr>
+          <w:b/>
+        </w:rPr>
+        <w:tab/>
         <w:t>Tactics</w:t>
       </w:r>
-    </w:p>
-    <w:p>
-      <w:pPr>
-        <w:ind w:firstLine="720"/>
-        <w:rPr>
-          <w:i/>
-          <w:color w:val="C0504D"/>
-        </w:rPr>
-      </w:pPr>
-      <w:r>
-        <w:rPr>
-          <w:i/>
-          <w:color w:val="C0504D"/>
-        </w:rPr>
-        <w:t>]</w:t>
-      </w:r>
-    </w:p>
+      <w:r>
+        <w:rPr>
+          <w:b/>
+        </w:rPr>
+        <w:t xml:space="preserve">: </w:t>
+      </w:r>
+      <w:r>
+        <w:t>keep coupling low and cohesion high.</w:t>
+      </w:r>
+    </w:p>
+    <w:p/>
     <w:p>
       <w:pPr>
         <w:pStyle w:val="Heading2"/>
@@ -1344,21 +1398,16 @@
           <w:rFonts w:ascii="Times New Roman" w:hAnsi="Times New Roman"/>
         </w:rPr>
       </w:pPr>
-      <w:bookmarkStart w:id="5" w:name="_Toc254775821"/>
+      <w:bookmarkStart w:id="5" w:name="_Toc509233966"/>
       <w:r>
         <w:rPr>
           <w:rFonts w:ascii="Times New Roman" w:hAnsi="Times New Roman"/>
         </w:rPr>
-        <w:t>Availability</w:t>
+        <w:t>Testability</w:t>
       </w:r>
       <w:bookmarkEnd w:id="5"/>
     </w:p>
     <w:p>
-      <w:pPr>
-        <w:rPr>
-          <w:b/>
-        </w:rPr>
-      </w:pPr>
       <w:r>
         <w:rPr>
           <w:b/>
@@ -1370,7 +1419,151 @@
           <w:b/>
         </w:rPr>
         <w:tab/>
-        <w:t>Quality attribute definition</w:t>
+        <w:t xml:space="preserve">Quality attribute definition: </w:t>
+      </w:r>
+      <w:r>
+        <w:t xml:space="preserve">Testability is concerned with how easy it is to create tests and execute the tests. </w:t>
+      </w:r>
+    </w:p>
+    <w:p>
+      <w:r>
+        <w:rPr>
+          <w:b/>
+        </w:rPr>
+        <w:t>-</w:t>
+      </w:r>
+      <w:r>
+        <w:rPr>
+          <w:b/>
+        </w:rPr>
+        <w:tab/>
+        <w:t xml:space="preserve">Source of stimulus: </w:t>
+      </w:r>
+      <w:r>
+        <w:t>Developer</w:t>
+      </w:r>
+    </w:p>
+    <w:p>
+      <w:r>
+        <w:rPr>
+          <w:b/>
+        </w:rPr>
+        <w:t>-</w:t>
+      </w:r>
+      <w:r>
+        <w:rPr>
+          <w:b/>
+        </w:rPr>
+        <w:tab/>
+        <w:t xml:space="preserve">Stimulus: </w:t>
+      </w:r>
+      <w:r>
+        <w:t>new feature is added, needs to be tested</w:t>
+      </w:r>
+    </w:p>
+    <w:p>
+      <w:r>
+        <w:rPr>
+          <w:b/>
+        </w:rPr>
+        <w:t>-</w:t>
+      </w:r>
+      <w:r>
+        <w:rPr>
+          <w:b/>
+        </w:rPr>
+        <w:tab/>
+        <w:t>Environment:</w:t>
+      </w:r>
+      <w:r>
+        <w:t xml:space="preserve"> </w:t>
+      </w:r>
+      <w:r>
+        <w:t>system is in development</w:t>
+      </w:r>
+    </w:p>
+    <w:p>
+      <w:r>
+        <w:rPr>
+          <w:b/>
+        </w:rPr>
+        <w:t>-</w:t>
+      </w:r>
+      <w:r>
+        <w:rPr>
+          <w:b/>
+        </w:rPr>
+        <w:tab/>
+        <w:t xml:space="preserve">Artifact: </w:t>
+      </w:r>
+      <w:r>
+        <w:t>part of the system to be tested</w:t>
+      </w:r>
+    </w:p>
+    <w:p>
+      <w:r>
+        <w:rPr>
+          <w:b/>
+        </w:rPr>
+        <w:t>-</w:t>
+      </w:r>
+      <w:r>
+        <w:rPr>
+          <w:b/>
+        </w:rPr>
+        <w:tab/>
+        <w:t xml:space="preserve">Response: </w:t>
+      </w:r>
+      <w:r>
+        <w:t xml:space="preserve">developer can </w:t>
+      </w:r>
+      <w:r>
+        <w:t>inspect the state values.</w:t>
+      </w:r>
+    </w:p>
+    <w:p>
+      <w:r>
+        <w:rPr>
+          <w:b/>
+        </w:rPr>
+        <w:t>-</w:t>
+      </w:r>
+      <w:r>
+        <w:rPr>
+          <w:b/>
+        </w:rPr>
+        <w:tab/>
+        <w:t xml:space="preserve">Response measure: </w:t>
+      </w:r>
+      <w:r>
+        <w:t>amount of time spent writing and executing the tests</w:t>
+      </w:r>
+    </w:p>
+    <w:p>
+      <w:r>
+        <w:tab/>
+      </w:r>
+      <w:r>
+        <w:tab/>
+      </w:r>
+      <w:r>
+        <w:tab/>
+        <w:t xml:space="preserve">     Test coverage</w:t>
+      </w:r>
+    </w:p>
+    <w:p>
+      <w:r>
+        <w:rPr>
+          <w:b/>
+        </w:rPr>
+        <w:t>-</w:t>
+      </w:r>
+      <w:r>
+        <w:rPr>
+          <w:b/>
+        </w:rPr>
+        <w:tab/>
+        <w:t>Tactics</w:t>
       </w:r>
       <w:r>
         <w:rPr>
@@ -1379,7 +1572,30 @@
         <w:t xml:space="preserve">: </w:t>
       </w:r>
       <w:r>
-        <w:t>Availability defines the proportion of time that the system is functional and working.</w:t>
+        <w:t>Keeping the design modular, so objects can be mocked.</w:t>
+      </w:r>
+    </w:p>
+    <w:p/>
+    <w:p>
+      <w:pPr>
+        <w:pStyle w:val="Heading2"/>
+        <w:rPr>
+          <w:rFonts w:ascii="Times New Roman" w:hAnsi="Times New Roman"/>
+        </w:rPr>
+      </w:pPr>
+      <w:bookmarkStart w:id="6" w:name="_Toc509233967"/>
+      <w:r>
+        <w:rPr>
+          <w:rFonts w:ascii="Times New Roman" w:hAnsi="Times New Roman"/>
+        </w:rPr>
+        <w:t>Conceptual Integrity</w:t>
+      </w:r>
+      <w:bookmarkEnd w:id="6"/>
+      <w:r>
+        <w:rPr>
+          <w:rFonts w:ascii="Times New Roman" w:hAnsi="Times New Roman"/>
+        </w:rPr>
+        <w:t xml:space="preserve"> </w:t>
       </w:r>
     </w:p>
     <w:p>
@@ -1394,10 +1610,31 @@
           <w:b/>
         </w:rPr>
         <w:tab/>
+        <w:t xml:space="preserve">Quality attribute definition: </w:t>
+      </w:r>
+      <w:r>
+        <w:t>How consistent and coherent is the design and code of the application.</w:t>
+      </w:r>
+    </w:p>
+    <w:p>
+      <w:r>
+        <w:rPr>
+          <w:b/>
+        </w:rPr>
+        <w:t>-</w:t>
+      </w:r>
+      <w:r>
+        <w:rPr>
+          <w:b/>
+        </w:rPr>
+        <w:tab/>
         <w:t xml:space="preserve">Source of stimulus: </w:t>
       </w:r>
       <w:r>
-        <w:t>System</w:t>
+        <w:t>Maintenance d</w:t>
+      </w:r>
+      <w:r>
+        <w:t>eveloper</w:t>
       </w:r>
     </w:p>
     <w:p>
@@ -1415,7 +1652,7 @@
         <w:t xml:space="preserve">Stimulus: </w:t>
       </w:r>
       <w:r>
-        <w:t>a condition that determines a reaction of the system</w:t>
+        <w:t>bug found in part of the program.</w:t>
       </w:r>
     </w:p>
     <w:p>
@@ -1433,7 +1670,10 @@
         <w:t>Environment:</w:t>
       </w:r>
       <w:r>
-        <w:t xml:space="preserve"> the current condition of the system when the stimulus arrives</w:t>
+        <w:t xml:space="preserve"> system is </w:t>
+      </w:r>
+      <w:r>
+        <w:t>deployed.</w:t>
       </w:r>
     </w:p>
     <w:p>
@@ -1451,7 +1691,7 @@
         <w:t xml:space="preserve">Artifact: </w:t>
       </w:r>
       <w:r>
-        <w:t>is a component that reacts to the stimulus. It may be the whole system or some pieces of it</w:t>
+        <w:t>buggy code.</w:t>
       </w:r>
     </w:p>
     <w:p>
@@ -1469,7 +1709,7 @@
         <w:t xml:space="preserve">Response: </w:t>
       </w:r>
       <w:r>
-        <w:t>the activity determined by the arrival of the stimulus</w:t>
+        <w:t>system is easily comprehended, and bug corrected.</w:t>
       </w:r>
     </w:p>
     <w:p>
@@ -1487,15 +1727,10 @@
         <w:t xml:space="preserve">Response measure: </w:t>
       </w:r>
       <w:r>
-        <w:t>the quantifiable indication of the response</w:t>
-      </w:r>
-    </w:p>
-    <w:p>
-      <w:pPr>
-        <w:rPr>
-          <w:b/>
-        </w:rPr>
-      </w:pPr>
+        <w:t>amount of time spent making the change.</w:t>
+      </w:r>
+    </w:p>
+    <w:p>
       <w:r>
         <w:rPr>
           <w:b/>
@@ -1515,6 +1750,9 @@
         </w:rPr>
         <w:t xml:space="preserve">: </w:t>
       </w:r>
+      <w:r>
+        <w:t>coding standards, variable naming conventions</w:t>
+      </w:r>
     </w:p>
     <w:p>
       <w:pPr>
@@ -1523,91 +1761,364 @@
           <w:rFonts w:ascii="Times New Roman" w:hAnsi="Times New Roman"/>
         </w:rPr>
       </w:pPr>
-      <w:bookmarkStart w:id="6" w:name="_Toc254775822"/>
+      <w:bookmarkStart w:id="7" w:name="_Toc509233968"/>
       <w:r>
         <w:rPr>
           <w:rFonts w:ascii="Times New Roman" w:hAnsi="Times New Roman"/>
         </w:rPr>
+        <w:t>Usability</w:t>
+      </w:r>
+      <w:bookmarkEnd w:id="7"/>
+    </w:p>
+    <w:p>
+      <w:r>
+        <w:rPr>
+          <w:b/>
+        </w:rPr>
+        <w:t>-</w:t>
+      </w:r>
+      <w:r>
+        <w:rPr>
+          <w:b/>
+        </w:rPr>
+        <w:tab/>
+        <w:t xml:space="preserve">Quality attribute definition: </w:t>
+      </w:r>
+      <w:r>
+        <w:t>How intuitive is the application is to the average user. Satisfying all the requirements of the user. How easy it is to accomplish a desired task.</w:t>
+      </w:r>
+    </w:p>
+    <w:p>
+      <w:r>
+        <w:rPr>
+          <w:b/>
+        </w:rPr>
+        <w:t>-</w:t>
+      </w:r>
+      <w:r>
+        <w:rPr>
+          <w:b/>
+        </w:rPr>
+        <w:tab/>
+        <w:t xml:space="preserve">Source of stimulus: </w:t>
+      </w:r>
+      <w:r>
+        <w:t>end user</w:t>
+      </w:r>
+    </w:p>
+    <w:p>
+      <w:r>
+        <w:rPr>
+          <w:b/>
+        </w:rPr>
+        <w:t>-</w:t>
+      </w:r>
+      <w:r>
+        <w:rPr>
+          <w:b/>
+        </w:rPr>
+        <w:tab/>
+        <w:t xml:space="preserve">Stimulus: </w:t>
+      </w:r>
+      <w:r>
+        <w:t>user makes a mistake</w:t>
+      </w:r>
+    </w:p>
+    <w:p>
+      <w:r>
+        <w:rPr>
+          <w:b/>
+        </w:rPr>
+        <w:t>-</w:t>
+      </w:r>
+      <w:r>
+        <w:rPr>
+          <w:b/>
+        </w:rPr>
+        <w:tab/>
+        <w:t>Environment:</w:t>
+      </w:r>
+      <w:r>
+        <w:t xml:space="preserve"> normal operation</w:t>
+      </w:r>
+    </w:p>
+    <w:p>
+      <w:r>
+        <w:rPr>
+          <w:b/>
+        </w:rPr>
+        <w:lastRenderedPageBreak/>
+        <w:t>-</w:t>
+      </w:r>
+      <w:r>
+        <w:rPr>
+          <w:b/>
+        </w:rPr>
+        <w:tab/>
+        <w:t xml:space="preserve">Artifact: </w:t>
+      </w:r>
+      <w:r>
+        <w:t>system</w:t>
+      </w:r>
+      <w:bookmarkStart w:id="8" w:name="_GoBack"/>
+      <w:bookmarkEnd w:id="8"/>
+    </w:p>
+    <w:p>
+      <w:r>
+        <w:rPr>
+          <w:b/>
+        </w:rPr>
+        <w:t>-</w:t>
+      </w:r>
+      <w:r>
+        <w:rPr>
+          <w:b/>
+        </w:rPr>
+        <w:tab/>
+        <w:t xml:space="preserve">Response: </w:t>
+      </w:r>
+      <w:r>
+        <w:t xml:space="preserve">system provides and undo or a cancel </w:t>
+      </w:r>
+    </w:p>
+    <w:p>
+      <w:r>
+        <w:rPr>
+          <w:b/>
+        </w:rPr>
+        <w:t>-</w:t>
+      </w:r>
+      <w:r>
+        <w:rPr>
+          <w:b/>
+        </w:rPr>
+        <w:tab/>
+        <w:t xml:space="preserve">Response measure: </w:t>
+      </w:r>
+      <w:r>
+        <w:t>user satisfaction</w:t>
+      </w:r>
+    </w:p>
+    <w:p>
+      <w:pPr>
+        <w:rPr>
+          <w:b/>
+        </w:rPr>
+      </w:pPr>
+      <w:r>
+        <w:rPr>
+          <w:b/>
+        </w:rPr>
+        <w:t>-</w:t>
+      </w:r>
+      <w:r>
+        <w:rPr>
+          <w:b/>
+        </w:rPr>
+        <w:tab/>
+        <w:t>Tactics</w:t>
+      </w:r>
+      <w:r>
+        <w:rPr>
+          <w:b/>
+        </w:rPr>
+        <w:t xml:space="preserve">: </w:t>
+      </w:r>
+    </w:p>
+    <w:p>
+      <w:pPr>
+        <w:pStyle w:val="Heading2"/>
+        <w:rPr>
+          <w:rFonts w:ascii="Times New Roman" w:hAnsi="Times New Roman"/>
+        </w:rPr>
+      </w:pPr>
+      <w:bookmarkStart w:id="9" w:name="_Toc509233969"/>
+      <w:r>
+        <w:rPr>
+          <w:rFonts w:ascii="Times New Roman" w:hAnsi="Times New Roman"/>
+        </w:rPr>
         <w:t>Performance</w:t>
       </w:r>
-      <w:bookmarkEnd w:id="6"/>
-    </w:p>
-    <w:p>
-      <w:pPr>
-        <w:pStyle w:val="Heading2"/>
+      <w:bookmarkEnd w:id="9"/>
+    </w:p>
+    <w:p>
+      <w:r>
+        <w:rPr>
+          <w:b/>
+        </w:rPr>
+        <w:t>-</w:t>
+      </w:r>
+      <w:r>
+        <w:rPr>
+          <w:b/>
+        </w:rPr>
+        <w:tab/>
+        <w:t xml:space="preserve">Quality attribute definition: </w:t>
+      </w:r>
+      <w:r>
+        <w:t>performance can be broken down to two subcategories: throughput and latency. Throughput is concerned with how many events/requests are handled on a large period, while latency is how fast individual events are handled/reflected to the user.</w:t>
+      </w:r>
+    </w:p>
+    <w:p>
+      <w:r>
+        <w:rPr>
+          <w:b/>
+        </w:rPr>
+        <w:t>-</w:t>
+      </w:r>
+      <w:r>
+        <w:rPr>
+          <w:b/>
+        </w:rPr>
+        <w:tab/>
+        <w:t xml:space="preserve">Source of stimulus: </w:t>
+      </w:r>
+      <w:r>
+        <w:t>User</w:t>
+      </w:r>
+    </w:p>
+    <w:p>
+      <w:r>
+        <w:rPr>
+          <w:b/>
+        </w:rPr>
+        <w:t>-</w:t>
+      </w:r>
+      <w:r>
+        <w:rPr>
+          <w:b/>
+        </w:rPr>
+        <w:tab/>
+        <w:t xml:space="preserve">Stimulus: </w:t>
+      </w:r>
+      <w:r>
+        <w:t>Button click</w:t>
+      </w:r>
+    </w:p>
+    <w:p>
+      <w:r>
+        <w:rPr>
+          <w:b/>
+        </w:rPr>
+        <w:t>-</w:t>
+      </w:r>
+      <w:r>
+        <w:rPr>
+          <w:b/>
+        </w:rPr>
+        <w:tab/>
+        <w:t>Environment:</w:t>
+      </w:r>
+      <w:r>
+        <w:t xml:space="preserve"> system is operating normally</w:t>
+      </w:r>
+    </w:p>
+    <w:p>
+      <w:r>
+        <w:rPr>
+          <w:b/>
+        </w:rPr>
+        <w:t>-</w:t>
+      </w:r>
+      <w:r>
+        <w:rPr>
+          <w:b/>
+        </w:rPr>
+        <w:tab/>
+        <w:t>Artifact:</w:t>
+      </w:r>
+      <w:r>
+        <w:rPr>
+          <w:b/>
+        </w:rPr>
+        <w:t xml:space="preserve"> </w:t>
+      </w:r>
+      <w:r>
+        <w:t>complete system.</w:t>
+      </w:r>
+    </w:p>
+    <w:p>
+      <w:r>
+        <w:rPr>
+          <w:b/>
+        </w:rPr>
+        <w:t>-</w:t>
+      </w:r>
+      <w:r>
+        <w:rPr>
+          <w:b/>
+        </w:rPr>
+        <w:tab/>
+        <w:t xml:space="preserve">Response: </w:t>
+      </w:r>
+      <w:r>
+        <w:t>system performs operation related to button click.</w:t>
+      </w:r>
+    </w:p>
+    <w:p>
+      <w:r>
+        <w:rPr>
+          <w:b/>
+        </w:rPr>
+        <w:t>-</w:t>
+      </w:r>
+      <w:r>
+        <w:rPr>
+          <w:b/>
+        </w:rPr>
+        <w:tab/>
+        <w:t xml:space="preserve">Response measure: </w:t>
+      </w:r>
+      <w:r>
+        <w:t>the amount of time between button click and response.</w:t>
+      </w:r>
+    </w:p>
+    <w:p/>
+    <w:p/>
+    <w:p>
+      <w:pPr>
+        <w:pStyle w:val="Heading1"/>
         <w:rPr>
           <w:rFonts w:ascii="Times New Roman" w:hAnsi="Times New Roman"/>
         </w:rPr>
       </w:pPr>
-      <w:bookmarkStart w:id="7" w:name="_Toc254775823"/>
+      <w:bookmarkStart w:id="10" w:name="_Toc509233970"/>
       <w:r>
         <w:rPr>
           <w:rFonts w:ascii="Times New Roman" w:hAnsi="Times New Roman"/>
         </w:rPr>
-        <w:t>Security</w:t>
-      </w:r>
-      <w:bookmarkEnd w:id="7"/>
-    </w:p>
-    <w:p>
-      <w:pPr>
-        <w:pStyle w:val="Heading2"/>
-        <w:rPr>
-          <w:rFonts w:ascii="Times New Roman" w:hAnsi="Times New Roman"/>
-        </w:rPr>
-      </w:pPr>
-      <w:bookmarkStart w:id="8" w:name="_Toc254775824"/>
-      <w:r>
-        <w:rPr>
-          <w:rFonts w:ascii="Times New Roman" w:hAnsi="Times New Roman"/>
-        </w:rPr>
-        <w:t>Testability</w:t>
-      </w:r>
-      <w:bookmarkEnd w:id="8"/>
-    </w:p>
-    <w:p>
-      <w:pPr>
-        <w:pStyle w:val="Heading2"/>
-        <w:rPr>
-          <w:rFonts w:ascii="Times New Roman" w:hAnsi="Times New Roman"/>
-        </w:rPr>
-      </w:pPr>
-      <w:bookmarkStart w:id="9" w:name="_Toc254775825"/>
-      <w:r>
-        <w:rPr>
-          <w:rFonts w:ascii="Times New Roman" w:hAnsi="Times New Roman"/>
-        </w:rPr>
-        <w:t>Usability</w:t>
-      </w:r>
-      <w:bookmarkEnd w:id="9"/>
-    </w:p>
-    <w:p/>
-    <w:p>
-      <w:pPr>
-        <w:pStyle w:val="Heading1"/>
-        <w:rPr>
-          <w:rFonts w:ascii="Times New Roman" w:hAnsi="Times New Roman"/>
-        </w:rPr>
-      </w:pPr>
-      <w:bookmarkStart w:id="10" w:name="_Toc254775826"/>
-      <w:r>
-        <w:rPr>
-          <w:rFonts w:ascii="Times New Roman" w:hAnsi="Times New Roman"/>
-        </w:rPr>
         <w:t>Design Constraints</w:t>
       </w:r>
       <w:bookmarkEnd w:id="10"/>
     </w:p>
     <w:p>
       <w:pPr>
-        <w:pStyle w:val="InfoBlue"/>
-      </w:pPr>
-      <w:r>
-        <w:t>[This section needs to indicate any design constraints on the system being built. Design constraints represent design decisions that have been mandated and must be adhered to. Examples include software languages, software process requirements, prescribed use of developmental tools, architectural and design constraints, purchased components, class libraries, and so on.]</w:t>
-      </w:r>
-    </w:p>
-    <w:p>
-      <w:pPr>
         <w:pStyle w:val="BodyText"/>
+      </w:pPr>
+      <w:r>
+        <w:t>The software language used for this project is C#.</w:t>
+      </w:r>
+    </w:p>
+    <w:p>
+      <w:pPr>
+        <w:pStyle w:val="BodyText"/>
+      </w:pPr>
+      <w:r>
+        <w:t xml:space="preserve">As the main development tool Visual Studio 2017 Community edition will be used. </w:t>
+      </w:r>
+    </w:p>
+    <w:p>
+      <w:pPr>
+        <w:pStyle w:val="BodyText"/>
+      </w:pPr>
+      <w:r>
+        <w:t>COTS: a relational management system TBA.</w:t>
+      </w:r>
+    </w:p>
+    <w:p>
+      <w:pPr>
+        <w:pStyle w:val="BodyText"/>
+        <w:ind w:left="0"/>
       </w:pPr>
     </w:p>
     <w:sectPr>
@@ -1741,14 +2252,24 @@
           <w:r>
             <w:sym w:font="Symbol" w:char="F0D3"/>
           </w:r>
-          <w:fldSimple w:instr=" DOCPROPERTY &quot;Company&quot;  \* MERGEFORMAT ">
-            <w:r>
-              <w:t>&lt;Student</w:t>
-            </w:r>
-            <w:r>
-              <w:t xml:space="preserve"> Name&gt;</w:t>
-            </w:r>
-          </w:fldSimple>
+          <w:r>
+            <w:fldChar w:fldCharType="begin"/>
+          </w:r>
+          <w:r>
+            <w:instrText xml:space="preserve"> DOCPROPERTY "Company"  \* MERGEFORMAT </w:instrText>
+          </w:r>
+          <w:r>
+            <w:fldChar w:fldCharType="separate"/>
+          </w:r>
+          <w:r>
+            <w:t>&lt;Student</w:t>
+          </w:r>
+          <w:r>
+            <w:t xml:space="preserve"> Name&gt;</w:t>
+          </w:r>
+          <w:r>
+            <w:fldChar w:fldCharType="end"/>
+          </w:r>
           <w:r>
             <w:t xml:space="preserve">, </w:t>
           </w:r>
@@ -1951,16 +2472,31 @@
         <w:sz w:val="36"/>
       </w:rPr>
     </w:pPr>
-    <w:fldSimple w:instr=" DOCPROPERTY &quot;Company&quot;  \* MERGEFORMAT ">
-      <w:r>
-        <w:rPr>
-          <w:rFonts w:ascii="Arial" w:hAnsi="Arial"/>
-          <w:b/>
-          <w:sz w:val="36"/>
-        </w:rPr>
-        <w:t>30432</w:t>
-      </w:r>
-    </w:fldSimple>
+    <w:r>
+      <w:fldChar w:fldCharType="begin"/>
+    </w:r>
+    <w:r>
+      <w:instrText xml:space="preserve"> DOCPROPERTY "Company"  \* MERGEFORMAT </w:instrText>
+    </w:r>
+    <w:r>
+      <w:fldChar w:fldCharType="separate"/>
+    </w:r>
+    <w:r>
+      <w:rPr>
+        <w:rFonts w:ascii="Arial" w:hAnsi="Arial"/>
+        <w:b/>
+        <w:sz w:val="36"/>
+      </w:rPr>
+      <w:t>30432</w:t>
+    </w:r>
+    <w:r>
+      <w:rPr>
+        <w:rFonts w:ascii="Arial" w:hAnsi="Arial"/>
+        <w:b/>
+        <w:sz w:val="36"/>
+      </w:rPr>
+      <w:fldChar w:fldCharType="end"/>
+    </w:r>
   </w:p>
   <w:p>
     <w:pPr>
@@ -2007,11 +2543,21 @@
           <w:tcW w:w="6379" w:type="dxa"/>
         </w:tcPr>
         <w:p>
-          <w:fldSimple w:instr=" SUBJECT  \* MERGEFORMAT ">
-            <w:r>
-              <w:t>Bike portal</w:t>
-            </w:r>
-          </w:fldSimple>
+          <w:r>
+            <w:fldChar w:fldCharType="begin"/>
+          </w:r>
+          <w:r>
+            <w:instrText xml:space="preserve"> SUBJECT  \* MERGEFORMAT </w:instrText>
+          </w:r>
+          <w:r>
+            <w:fldChar w:fldCharType="separate"/>
+          </w:r>
+          <w:r>
+            <w:t>Bike portal</w:t>
+          </w:r>
+          <w:r>
+            <w:fldChar w:fldCharType="end"/>
+          </w:r>
         </w:p>
       </w:tc>
       <w:tc>
@@ -2030,7 +2576,7 @@
             <w:t xml:space="preserve">  Version:           </w:t>
           </w:r>
           <w:r>
-            <w:t>0.1</w:t>
+            <w:t>1.0</w:t>
           </w:r>
         </w:p>
       </w:tc>
@@ -2041,11 +2587,21 @@
           <w:tcW w:w="6379" w:type="dxa"/>
         </w:tcPr>
         <w:p>
-          <w:fldSimple w:instr=" TITLE  \* MERGEFORMAT ">
-            <w:r>
-              <w:t>Supplementary Specification</w:t>
-            </w:r>
-          </w:fldSimple>
+          <w:r>
+            <w:fldChar w:fldCharType="begin"/>
+          </w:r>
+          <w:r>
+            <w:instrText xml:space="preserve"> TITLE  \* MERGEFORMAT </w:instrText>
+          </w:r>
+          <w:r>
+            <w:fldChar w:fldCharType="separate"/>
+          </w:r>
+          <w:r>
+            <w:t>Supplementary Specification</w:t>
+          </w:r>
+          <w:r>
+            <w:fldChar w:fldCharType="end"/>
+          </w:r>
         </w:p>
       </w:tc>
       <w:tc>
@@ -2062,7 +2618,10 @@
             <w:t xml:space="preserve">  Date:  </w:t>
           </w:r>
           <w:r>
-            <w:t>18</w:t>
+            <w:t>1</w:t>
+          </w:r>
+          <w:r>
+            <w:t>9</w:t>
           </w:r>
           <w:r>
             <w:rPr>

</xml_diff>